<commit_message>
Changed report according to requirements
</commit_message>
<xml_diff>
--- a/ai_12/ihor_yatsyshyn/epic 7/epic_7_report_ihor_yatsyshyn.docx
+++ b/ai_12/ihor_yatsyshyn/epic 7/epic_7_report_ihor_yatsyshyn.docx
@@ -4,61 +4,86 @@
   <w:body>
     <w:p>
       <w:pPr>
+        <w:pStyle w:val="10"/>
+        <w:keepNext w:val="0"/>
+        <w:keepLines w:val="0"/>
+        <w:widowControl/>
+        <w:suppressLineNumbers w:val="0"/>
+        <w:bidi w:val="0"/>
+        <w:spacing w:before="0" w:beforeAutospacing="0" w:after="0" w:afterAutospacing="0" w:line="14" w:lineRule="atLeast"/>
         <w:jc w:val="center"/>
-        <w:rPr>
-          <w:rFonts w:ascii="Times New Roman" w:hAnsi="Times New Roman" w:eastAsia="Times New Roman" w:cs="Times New Roman"/>
-          <w:sz w:val="28"/>
-          <w:szCs w:val="28"/>
-        </w:rPr>
-      </w:pPr>
-      <w:r>
-        <w:rPr>
-          <w:rFonts w:ascii="Times New Roman" w:hAnsi="Times New Roman" w:eastAsia="Times New Roman" w:cs="Times New Roman"/>
-          <w:sz w:val="28"/>
-          <w:szCs w:val="28"/>
-          <w:rtl w:val="0"/>
+      </w:pPr>
+      <w:r>
+        <w:rPr>
+          <w:rFonts w:hint="default" w:ascii="Times New Roman" w:hAnsi="Times New Roman" w:cs="Times New Roman"/>
+          <w:i w:val="0"/>
+          <w:iCs w:val="0"/>
+          <w:color w:val="000000"/>
+          <w:sz w:val="28"/>
+          <w:szCs w:val="28"/>
+          <w:u w:val="none"/>
+          <w:vertAlign w:val="baseline"/>
         </w:rPr>
         <w:t>Міністерство освіти і науки України</w:t>
       </w:r>
     </w:p>
     <w:p>
       <w:pPr>
+        <w:pStyle w:val="10"/>
+        <w:keepNext w:val="0"/>
+        <w:keepLines w:val="0"/>
+        <w:widowControl/>
+        <w:suppressLineNumbers w:val="0"/>
+        <w:bidi w:val="0"/>
+        <w:spacing w:before="0" w:beforeAutospacing="0" w:after="0" w:afterAutospacing="0" w:line="14" w:lineRule="atLeast"/>
         <w:jc w:val="center"/>
-        <w:rPr>
-          <w:rFonts w:ascii="Times New Roman" w:hAnsi="Times New Roman" w:eastAsia="Times New Roman" w:cs="Times New Roman"/>
-          <w:sz w:val="28"/>
-          <w:szCs w:val="28"/>
-        </w:rPr>
-      </w:pPr>
-      <w:r>
-        <w:rPr>
-          <w:rFonts w:ascii="Times New Roman" w:hAnsi="Times New Roman" w:eastAsia="Times New Roman" w:cs="Times New Roman"/>
-          <w:sz w:val="28"/>
-          <w:szCs w:val="28"/>
-          <w:rtl w:val="0"/>
+      </w:pPr>
+      <w:r>
+        <w:rPr>
+          <w:rFonts w:hint="default" w:ascii="Times New Roman" w:hAnsi="Times New Roman" w:cs="Times New Roman"/>
+          <w:i w:val="0"/>
+          <w:iCs w:val="0"/>
+          <w:color w:val="000000"/>
+          <w:sz w:val="28"/>
+          <w:szCs w:val="28"/>
+          <w:u w:val="none"/>
+          <w:vertAlign w:val="baseline"/>
         </w:rPr>
         <w:t>Національний університет «Львівська політехніка»</w:t>
       </w:r>
     </w:p>
     <w:p>
       <w:pPr>
-        <w:spacing w:after="0" w:line="360" w:lineRule="auto"/>
+        <w:pStyle w:val="10"/>
+        <w:keepNext w:val="0"/>
+        <w:keepLines w:val="0"/>
+        <w:widowControl/>
+        <w:suppressLineNumbers w:val="0"/>
+        <w:bidi w:val="0"/>
+        <w:spacing w:before="0" w:beforeAutospacing="0" w:after="0" w:afterAutospacing="0" w:line="22" w:lineRule="atLeast"/>
         <w:jc w:val="center"/>
-        <w:rPr>
-          <w:rFonts w:ascii="Times New Roman" w:hAnsi="Times New Roman" w:eastAsia="Times New Roman" w:cs="Times New Roman"/>
-          <w:sz w:val="28"/>
-          <w:szCs w:val="28"/>
-        </w:rPr>
-      </w:pPr>
-      <w:r>
-        <w:rPr>
-          <w:rFonts w:ascii="Times New Roman" w:hAnsi="Times New Roman" w:eastAsia="Times New Roman" w:cs="Times New Roman"/>
-          <w:sz w:val="28"/>
-          <w:szCs w:val="28"/>
-          <w:rtl w:val="0"/>
+      </w:pPr>
+      <w:r>
+        <w:rPr>
+          <w:rFonts w:hint="default" w:ascii="Times New Roman" w:hAnsi="Times New Roman" w:cs="Times New Roman"/>
+          <w:i w:val="0"/>
+          <w:iCs w:val="0"/>
+          <w:color w:val="000000"/>
+          <w:sz w:val="28"/>
+          <w:szCs w:val="28"/>
+          <w:u w:val="none"/>
+          <w:vertAlign w:val="baseline"/>
         </w:rPr>
         <w:t>Кафедра систем штучного інтелекту</w:t>
       </w:r>
+    </w:p>
+    <w:p>
+      <w:pPr>
+        <w:jc w:val="center"/>
+        <w:rPr>
+          <w:rFonts w:ascii="Times New Roman" w:hAnsi="Times New Roman" w:eastAsia="Times New Roman" w:cs="Times New Roman"/>
+        </w:rPr>
+      </w:pPr>
     </w:p>
     <w:p>
       <w:pPr>
@@ -112,211 +137,374 @@
     </w:p>
     <w:p>
       <w:pPr>
-        <w:spacing w:line="240" w:lineRule="auto"/>
+        <w:pStyle w:val="10"/>
+        <w:keepNext w:val="0"/>
+        <w:keepLines w:val="0"/>
+        <w:widowControl/>
+        <w:suppressLineNumbers w:val="0"/>
+        <w:bidi w:val="0"/>
+        <w:spacing w:before="0" w:beforeAutospacing="0" w:after="0" w:afterAutospacing="0" w:line="14" w:lineRule="atLeast"/>
         <w:jc w:val="center"/>
-        <w:rPr>
-          <w:rFonts w:ascii="Times New Roman" w:hAnsi="Times New Roman" w:eastAsia="Times New Roman" w:cs="Times New Roman"/>
+      </w:pPr>
+      <w:r>
+        <w:rPr>
+          <w:rFonts w:hint="default" w:ascii="Times New Roman" w:hAnsi="Times New Roman" w:cs="Times New Roman"/>
           <w:b/>
-          <w:sz w:val="40"/>
-          <w:szCs w:val="40"/>
-        </w:rPr>
-      </w:pPr>
-      <w:r>
-        <w:rPr>
-          <w:rFonts w:ascii="Times New Roman" w:hAnsi="Times New Roman" w:eastAsia="Times New Roman" w:cs="Times New Roman"/>
+          <w:bCs/>
+          <w:i w:val="0"/>
+          <w:iCs w:val="0"/>
+          <w:color w:val="000000"/>
+          <w:sz w:val="56"/>
+          <w:szCs w:val="56"/>
+          <w:u w:val="none"/>
+          <w:vertAlign w:val="baseline"/>
+        </w:rPr>
+        <w:t>Звіт</w:t>
+      </w:r>
+      <w:r>
+        <w:rPr>
+          <w:rFonts w:hint="default" w:ascii="Times New Roman" w:hAnsi="Times New Roman" w:cs="Times New Roman"/>
           <w:b/>
-          <w:sz w:val="40"/>
-          <w:szCs w:val="40"/>
-          <w:rtl w:val="0"/>
-        </w:rPr>
-        <w:t>Звіт</w:t>
-      </w:r>
-    </w:p>
-    <w:p>
-      <w:pPr>
-        <w:spacing w:line="240" w:lineRule="auto"/>
+          <w:bCs/>
+          <w:i w:val="0"/>
+          <w:iCs w:val="0"/>
+          <w:color w:val="000000"/>
+          <w:sz w:val="28"/>
+          <w:szCs w:val="28"/>
+          <w:u w:val="none"/>
+          <w:vertAlign w:val="baseline"/>
+        </w:rPr>
+        <w:t> </w:t>
+      </w:r>
+    </w:p>
+    <w:p>
+      <w:pPr>
+        <w:pStyle w:val="10"/>
+        <w:keepNext w:val="0"/>
+        <w:keepLines w:val="0"/>
+        <w:widowControl/>
+        <w:suppressLineNumbers w:val="0"/>
+        <w:bidi w:val="0"/>
+        <w:spacing w:before="0" w:beforeAutospacing="0" w:after="0" w:afterAutospacing="0" w:line="14" w:lineRule="atLeast"/>
         <w:jc w:val="center"/>
-        <w:rPr>
-          <w:rFonts w:ascii="Times New Roman" w:hAnsi="Times New Roman" w:eastAsia="Times New Roman" w:cs="Times New Roman"/>
-          <w:sz w:val="28"/>
-          <w:szCs w:val="28"/>
-        </w:rPr>
-      </w:pPr>
-      <w:r>
-        <w:rPr>
-          <w:rFonts w:ascii="Times New Roman" w:hAnsi="Times New Roman" w:eastAsia="Times New Roman" w:cs="Times New Roman"/>
-          <w:sz w:val="28"/>
-          <w:szCs w:val="28"/>
-          <w:rtl w:val="0"/>
-        </w:rPr>
-        <w:t xml:space="preserve">про виконання </w:t>
-      </w:r>
-    </w:p>
-    <w:p>
-      <w:pPr>
-        <w:tabs>
-          <w:tab w:val="center" w:pos="4819"/>
-          <w:tab w:val="left" w:pos="7468"/>
-        </w:tabs>
-        <w:spacing w:line="240" w:lineRule="auto"/>
-        <w:rPr>
-          <w:rFonts w:ascii="Times New Roman" w:hAnsi="Times New Roman" w:eastAsia="Times New Roman" w:cs="Times New Roman"/>
+      </w:pPr>
+      <w:r>
+        <w:rPr>
+          <w:rFonts w:hint="default" w:ascii="Times New Roman" w:hAnsi="Times New Roman" w:cs="Times New Roman"/>
           <w:b/>
-          <w:sz w:val="28"/>
-          <w:szCs w:val="28"/>
-        </w:rPr>
-      </w:pPr>
-      <w:r>
-        <w:rPr>
-          <w:rFonts w:ascii="Times New Roman" w:hAnsi="Times New Roman" w:eastAsia="Times New Roman" w:cs="Times New Roman"/>
+          <w:bCs/>
+          <w:i w:val="0"/>
+          <w:iCs w:val="0"/>
+          <w:color w:val="000000"/>
+          <w:sz w:val="28"/>
+          <w:szCs w:val="28"/>
+          <w:u w:val="none"/>
+          <w:vertAlign w:val="baseline"/>
+        </w:rPr>
+        <w:t>про виконання розрахунково-графічних робіт блоку № 7</w:t>
+      </w:r>
+    </w:p>
+    <w:p>
+      <w:pPr>
+        <w:pStyle w:val="10"/>
+        <w:keepNext w:val="0"/>
+        <w:keepLines w:val="0"/>
+        <w:widowControl/>
+        <w:suppressLineNumbers w:val="0"/>
+        <w:bidi w:val="0"/>
+        <w:spacing w:before="0" w:beforeAutospacing="0" w:after="0" w:afterAutospacing="0" w:line="14" w:lineRule="atLeast"/>
+        <w:jc w:val="center"/>
+      </w:pPr>
+      <w:r>
+        <w:rPr>
+          <w:rFonts w:hint="default" w:ascii="Times New Roman" w:hAnsi="Times New Roman" w:cs="Times New Roman"/>
           <w:b/>
-          <w:sz w:val="28"/>
-          <w:szCs w:val="28"/>
-          <w:rtl w:val="0"/>
-        </w:rPr>
-        <w:tab/>
-      </w:r>
-      <w:r>
-        <w:rPr>
-          <w:rFonts w:ascii="Times New Roman" w:hAnsi="Times New Roman" w:eastAsia="Times New Roman" w:cs="Times New Roman"/>
+          <w:bCs/>
+          <w:i/>
+          <w:iCs/>
+          <w:color w:val="000000"/>
+          <w:sz w:val="28"/>
+          <w:szCs w:val="28"/>
+          <w:u w:val="none"/>
+          <w:vertAlign w:val="baseline"/>
+        </w:rPr>
+        <w:t xml:space="preserve">з дисципліни: </w:t>
+      </w:r>
+      <w:r>
+        <w:rPr>
+          <w:rFonts w:hint="default" w:ascii="Times New Roman" w:hAnsi="Times New Roman" w:cs="Times New Roman"/>
+          <w:i w:val="0"/>
+          <w:iCs w:val="0"/>
+          <w:color w:val="000000"/>
+          <w:sz w:val="28"/>
+          <w:szCs w:val="28"/>
+          <w:u w:val="none"/>
+          <w:vertAlign w:val="baseline"/>
+        </w:rPr>
+        <w:t>«Мови та парадигми програмування»</w:t>
+      </w:r>
+    </w:p>
+    <w:p>
+      <w:pPr>
+        <w:pStyle w:val="10"/>
+        <w:keepNext w:val="0"/>
+        <w:keepLines w:val="0"/>
+        <w:widowControl/>
+        <w:suppressLineNumbers w:val="0"/>
+        <w:bidi w:val="0"/>
+        <w:spacing w:before="0" w:beforeAutospacing="0" w:after="0" w:afterAutospacing="0" w:line="14" w:lineRule="atLeast"/>
+        <w:jc w:val="center"/>
+      </w:pPr>
+      <w:r>
+        <w:rPr>
+          <w:rFonts w:hint="default" w:ascii="Times New Roman" w:hAnsi="Times New Roman" w:cs="Times New Roman"/>
+          <w:i w:val="0"/>
+          <w:iCs w:val="0"/>
+          <w:color w:val="000000"/>
+          <w:sz w:val="28"/>
+          <w:szCs w:val="28"/>
+          <w:u w:val="none"/>
+          <w:vertAlign w:val="baseline"/>
+        </w:rPr>
+        <w:t>до:</w:t>
+      </w:r>
+    </w:p>
+    <w:p>
+      <w:pPr>
+        <w:pStyle w:val="10"/>
+        <w:keepNext w:val="0"/>
+        <w:keepLines w:val="0"/>
+        <w:widowControl/>
+        <w:suppressLineNumbers w:val="0"/>
+        <w:bidi w:val="0"/>
+        <w:spacing w:before="0" w:beforeAutospacing="0" w:after="0" w:afterAutospacing="0" w:line="14" w:lineRule="atLeast"/>
+        <w:jc w:val="center"/>
+      </w:pPr>
+      <w:r>
+        <w:rPr>
+          <w:rFonts w:hint="default" w:ascii="Times New Roman" w:hAnsi="Times New Roman" w:cs="Times New Roman"/>
+          <w:i w:val="0"/>
+          <w:iCs w:val="0"/>
+          <w:color w:val="000000"/>
+          <w:sz w:val="28"/>
+          <w:szCs w:val="28"/>
+          <w:u w:val="none"/>
+          <w:vertAlign w:val="baseline"/>
+        </w:rPr>
+        <w:t>ВНС Розрахунково-графічних робіт № 1-4</w:t>
+      </w:r>
+    </w:p>
+    <w:p>
+      <w:pPr>
+        <w:pStyle w:val="10"/>
+        <w:keepNext w:val="0"/>
+        <w:keepLines w:val="0"/>
+        <w:widowControl/>
+        <w:suppressLineNumbers w:val="0"/>
+        <w:bidi w:val="0"/>
+        <w:spacing w:before="0" w:beforeAutospacing="0" w:after="0" w:afterAutospacing="0" w:line="14" w:lineRule="atLeast"/>
+        <w:jc w:val="center"/>
+      </w:pPr>
+      <w:r>
+        <w:rPr>
+          <w:rFonts w:hint="default" w:ascii="Times New Roman" w:hAnsi="Times New Roman" w:cs="Times New Roman"/>
+          <w:i w:val="0"/>
+          <w:iCs w:val="0"/>
+          <w:color w:val="000000"/>
+          <w:sz w:val="28"/>
+          <w:szCs w:val="28"/>
+          <w:u w:val="none"/>
+          <w:vertAlign w:val="baseline"/>
+        </w:rPr>
+        <w:t>Практичних Робіт № 7</w:t>
+      </w:r>
+    </w:p>
+    <w:p>
+      <w:pPr>
+        <w:keepNext w:val="0"/>
+        <w:keepLines w:val="0"/>
+        <w:widowControl/>
+        <w:suppressLineNumbers w:val="0"/>
+        <w:spacing w:after="240" w:afterAutospacing="0"/>
+        <w:jc w:val="left"/>
+      </w:pPr>
+      <w:r>
+        <w:rPr>
+          <w:rFonts w:ascii="SimSun" w:hAnsi="SimSun" w:eastAsia="SimSun" w:cs="SimSun"/>
+          <w:b w:val="0"/>
+          <w:bCs w:val="0"/>
+          <w:kern w:val="0"/>
+          <w:sz w:val="24"/>
+          <w:szCs w:val="24"/>
+          <w:lang w:val="en-US" w:eastAsia="zh-CN" w:bidi="ar"/>
+        </w:rPr>
+        <w:br w:type="textWrapping"/>
+      </w:r>
+      <w:r>
+        <w:rPr>
+          <w:rFonts w:ascii="SimSun" w:hAnsi="SimSun" w:eastAsia="SimSun" w:cs="SimSun"/>
+          <w:b w:val="0"/>
+          <w:bCs w:val="0"/>
+          <w:kern w:val="0"/>
+          <w:sz w:val="24"/>
+          <w:szCs w:val="24"/>
+          <w:lang w:val="en-US" w:eastAsia="zh-CN" w:bidi="ar"/>
+        </w:rPr>
+        <w:br w:type="textWrapping"/>
+      </w:r>
+      <w:r>
+        <w:rPr>
+          <w:rFonts w:ascii="SimSun" w:hAnsi="SimSun" w:eastAsia="SimSun" w:cs="SimSun"/>
+          <w:b w:val="0"/>
+          <w:bCs w:val="0"/>
+          <w:kern w:val="0"/>
+          <w:sz w:val="24"/>
+          <w:szCs w:val="24"/>
+          <w:lang w:val="en-US" w:eastAsia="zh-CN" w:bidi="ar"/>
+        </w:rPr>
+        <w:br w:type="textWrapping"/>
+      </w:r>
+    </w:p>
+    <w:p>
+      <w:pPr>
+        <w:pStyle w:val="10"/>
+        <w:keepNext w:val="0"/>
+        <w:keepLines w:val="0"/>
+        <w:widowControl/>
+        <w:suppressLineNumbers w:val="0"/>
+        <w:bidi w:val="0"/>
+        <w:spacing w:before="0" w:beforeAutospacing="0" w:after="0" w:afterAutospacing="0" w:line="14" w:lineRule="atLeast"/>
+        <w:jc w:val="right"/>
+      </w:pPr>
+      <w:r>
+        <w:rPr>
+          <w:rFonts w:hint="default" w:ascii="Times New Roman" w:hAnsi="Times New Roman" w:cs="Times New Roman"/>
           <w:b/>
-          <w:sz w:val="28"/>
-          <w:szCs w:val="28"/>
-          <w:rtl w:val="0"/>
-        </w:rPr>
-        <w:t>Розрахунково-графічної роботи</w:t>
-      </w:r>
-    </w:p>
-    <w:p>
-      <w:pPr>
-        <w:spacing w:line="240" w:lineRule="auto"/>
-        <w:jc w:val="center"/>
-        <w:rPr>
-          <w:rFonts w:ascii="Times New Roman" w:hAnsi="Times New Roman" w:eastAsia="Times New Roman" w:cs="Times New Roman"/>
-          <w:sz w:val="28"/>
-          <w:szCs w:val="28"/>
-        </w:rPr>
-      </w:pPr>
-      <w:r>
-        <w:rPr>
-          <w:rFonts w:ascii="Times New Roman" w:hAnsi="Times New Roman" w:eastAsia="Times New Roman" w:cs="Times New Roman"/>
+          <w:bCs/>
+          <w:i w:val="0"/>
+          <w:iCs w:val="0"/>
+          <w:color w:val="000000"/>
+          <w:sz w:val="28"/>
+          <w:szCs w:val="28"/>
+          <w:u w:val="none"/>
+          <w:vertAlign w:val="baseline"/>
+        </w:rPr>
+        <w:t>Виконав:</w:t>
+      </w:r>
+    </w:p>
+    <w:p>
+      <w:pPr>
+        <w:pStyle w:val="10"/>
+        <w:keepNext w:val="0"/>
+        <w:keepLines w:val="0"/>
+        <w:widowControl/>
+        <w:suppressLineNumbers w:val="0"/>
+        <w:bidi w:val="0"/>
+        <w:spacing w:before="0" w:beforeAutospacing="0" w:after="0" w:afterAutospacing="0" w:line="14" w:lineRule="atLeast"/>
+        <w:jc w:val="right"/>
+        <w:rPr>
+          <w:rFonts w:hint="default"/>
+          <w:lang w:val="en-US"/>
+        </w:rPr>
+      </w:pPr>
+      <w:r>
+        <w:rPr>
+          <w:rFonts w:hint="default" w:ascii="Times New Roman" w:hAnsi="Times New Roman" w:cs="Times New Roman"/>
           <w:b/>
+          <w:bCs/>
           <w:i/>
-          <w:sz w:val="28"/>
-          <w:szCs w:val="28"/>
-          <w:rtl w:val="0"/>
-        </w:rPr>
-        <w:t xml:space="preserve">з дисципліни: </w:t>
-      </w:r>
-      <w:r>
-        <w:rPr>
-          <w:rFonts w:ascii="Times New Roman" w:hAnsi="Times New Roman" w:eastAsia="Times New Roman" w:cs="Times New Roman"/>
-          <w:sz w:val="28"/>
-          <w:szCs w:val="28"/>
-          <w:rtl w:val="0"/>
-        </w:rPr>
-        <w:t>«Мови та парадигми програмування»</w:t>
-      </w:r>
-    </w:p>
-    <w:p>
-      <w:pPr>
-        <w:spacing w:line="240" w:lineRule="auto"/>
-        <w:jc w:val="center"/>
-        <w:rPr>
-          <w:rFonts w:ascii="Times New Roman" w:hAnsi="Times New Roman" w:eastAsia="Times New Roman" w:cs="Times New Roman"/>
-          <w:b/>
-          <w:smallCaps/>
-          <w:sz w:val="28"/>
-          <w:szCs w:val="28"/>
-        </w:rPr>
-      </w:pPr>
-    </w:p>
-    <w:p>
-      <w:pPr>
-        <w:spacing w:line="360" w:lineRule="auto"/>
-        <w:rPr>
-          <w:rFonts w:ascii="Times New Roman" w:hAnsi="Times New Roman" w:eastAsia="Times New Roman" w:cs="Times New Roman"/>
-          <w:sz w:val="28"/>
-          <w:szCs w:val="28"/>
-        </w:rPr>
-      </w:pPr>
-    </w:p>
-    <w:p>
-      <w:pPr>
-        <w:spacing w:line="240" w:lineRule="auto"/>
+          <w:iCs/>
+          <w:color w:val="000000"/>
+          <w:sz w:val="28"/>
+          <w:szCs w:val="28"/>
+          <w:u w:val="none"/>
+          <w:vertAlign w:val="baseline"/>
+        </w:rPr>
+        <w:t> </w:t>
+      </w:r>
+      <w:r>
+        <w:rPr>
+          <w:rFonts w:hint="default" w:ascii="Times New Roman" w:hAnsi="Times New Roman" w:cs="Times New Roman"/>
+          <w:i w:val="0"/>
+          <w:iCs w:val="0"/>
+          <w:color w:val="000000"/>
+          <w:sz w:val="28"/>
+          <w:szCs w:val="28"/>
+          <w:u w:val="none"/>
+          <w:vertAlign w:val="baseline"/>
+        </w:rPr>
+        <w:t>Студент групи ШІ-</w:t>
+      </w:r>
+      <w:r>
+        <w:rPr>
+          <w:rFonts w:hint="default" w:ascii="Times New Roman" w:hAnsi="Times New Roman" w:cs="Times New Roman"/>
+          <w:i w:val="0"/>
+          <w:iCs w:val="0"/>
+          <w:color w:val="000000"/>
+          <w:sz w:val="28"/>
+          <w:szCs w:val="28"/>
+          <w:u w:val="none"/>
+          <w:vertAlign w:val="baseline"/>
+          <w:lang w:val="en-US"/>
+        </w:rPr>
+        <w:t>12</w:t>
+      </w:r>
+    </w:p>
+    <w:p>
+      <w:pPr>
+        <w:pStyle w:val="10"/>
+        <w:keepNext w:val="0"/>
+        <w:keepLines w:val="0"/>
+        <w:widowControl/>
+        <w:suppressLineNumbers w:val="0"/>
+        <w:wordWrap w:val="0"/>
+        <w:bidi w:val="0"/>
+        <w:spacing w:before="0" w:beforeAutospacing="0" w:after="0" w:afterAutospacing="0" w:line="14" w:lineRule="atLeast"/>
         <w:jc w:val="right"/>
         <w:rPr>
-          <w:rFonts w:ascii="Times New Roman" w:hAnsi="Times New Roman" w:eastAsia="Times New Roman" w:cs="Times New Roman"/>
-          <w:b/>
-          <w:i/>
-          <w:sz w:val="28"/>
-          <w:szCs w:val="28"/>
-        </w:rPr>
-      </w:pPr>
-      <w:r>
-        <w:rPr>
-          <w:rFonts w:ascii="Times New Roman" w:hAnsi="Times New Roman" w:eastAsia="Times New Roman" w:cs="Times New Roman"/>
-          <w:b/>
-          <w:i/>
-          <w:sz w:val="28"/>
-          <w:szCs w:val="28"/>
-          <w:rtl w:val="0"/>
-        </w:rPr>
-        <w:t>Виконав:</w:t>
-      </w:r>
-    </w:p>
-    <w:p>
-      <w:pPr>
-        <w:spacing w:line="240" w:lineRule="auto"/>
-        <w:jc w:val="right"/>
-        <w:rPr>
-          <w:rFonts w:ascii="Times New Roman" w:hAnsi="Times New Roman" w:eastAsia="Times New Roman" w:cs="Times New Roman"/>
-          <w:b/>
-          <w:i/>
-          <w:sz w:val="28"/>
-          <w:szCs w:val="28"/>
-        </w:rPr>
-      </w:pPr>
-      <w:r>
-        <w:rPr>
-          <w:rFonts w:ascii="Times New Roman" w:hAnsi="Times New Roman" w:eastAsia="Times New Roman" w:cs="Times New Roman"/>
-          <w:b/>
-          <w:i/>
-          <w:sz w:val="28"/>
-          <w:szCs w:val="28"/>
-          <w:rtl w:val="0"/>
-        </w:rPr>
-        <w:t xml:space="preserve"> </w:t>
-      </w:r>
-      <w:r>
-        <w:rPr>
-          <w:rFonts w:ascii="Times New Roman" w:hAnsi="Times New Roman" w:eastAsia="Times New Roman" w:cs="Times New Roman"/>
-          <w:sz w:val="28"/>
-          <w:szCs w:val="28"/>
-          <w:rtl w:val="0"/>
-        </w:rPr>
-        <w:t>студент групи ШІ-12</w:t>
-      </w:r>
-    </w:p>
-    <w:p>
-      <w:pPr>
-        <w:spacing w:line="240" w:lineRule="auto"/>
-        <w:jc w:val="right"/>
-        <w:rPr>
-          <w:rFonts w:ascii="Times New Roman" w:hAnsi="Times New Roman" w:eastAsia="Times New Roman" w:cs="Times New Roman"/>
-          <w:sz w:val="28"/>
-          <w:szCs w:val="28"/>
-        </w:rPr>
-      </w:pPr>
-      <w:r>
-        <w:rPr>
-          <w:rFonts w:ascii="Times New Roman" w:hAnsi="Times New Roman" w:eastAsia="Times New Roman" w:cs="Times New Roman"/>
-          <w:sz w:val="28"/>
-          <w:szCs w:val="28"/>
-          <w:rtl w:val="0"/>
-        </w:rPr>
-        <w:t>Яцишин Ігор Васильович</w:t>
-      </w:r>
+          <w:rFonts w:hint="default"/>
+          <w:lang w:val="uk-UA"/>
+        </w:rPr>
+      </w:pPr>
+      <w:r>
+        <w:rPr>
+          <w:rFonts w:hint="default" w:ascii="Times New Roman" w:hAnsi="Times New Roman" w:cs="Times New Roman"/>
+          <w:i w:val="0"/>
+          <w:iCs w:val="0"/>
+          <w:color w:val="000000"/>
+          <w:sz w:val="28"/>
+          <w:szCs w:val="28"/>
+          <w:u w:val="none"/>
+          <w:vertAlign w:val="baseline"/>
+          <w:lang w:val="uk-UA"/>
+        </w:rPr>
+        <w:t>Яцишин Ігор Васильо</w:t>
+      </w:r>
+      <w:bookmarkStart w:id="0" w:name="_GoBack"/>
+      <w:bookmarkEnd w:id="0"/>
+      <w:r>
+        <w:rPr>
+          <w:rFonts w:hint="default" w:ascii="Times New Roman" w:hAnsi="Times New Roman" w:cs="Times New Roman"/>
+          <w:i w:val="0"/>
+          <w:iCs w:val="0"/>
+          <w:color w:val="000000"/>
+          <w:sz w:val="28"/>
+          <w:szCs w:val="28"/>
+          <w:u w:val="none"/>
+          <w:vertAlign w:val="baseline"/>
+          <w:lang w:val="uk-UA"/>
+        </w:rPr>
+        <w:t>вич</w:t>
+      </w:r>
+    </w:p>
+    <w:p>
+      <w:pPr>
+        <w:keepNext w:val="0"/>
+        <w:keepLines w:val="0"/>
+        <w:widowControl/>
+        <w:suppressLineNumbers w:val="0"/>
+        <w:jc w:val="left"/>
+      </w:pPr>
     </w:p>
     <w:p>
       <w:pPr>
@@ -433,8 +621,6 @@
         </w:rPr>
         <w:t>та набуті протягом семестру знання. Проілюструвати та протестувати складені програми. Зафіксувати результати роботи програм.</w:t>
       </w:r>
-      <w:bookmarkStart w:id="0" w:name="_GoBack"/>
-      <w:bookmarkEnd w:id="0"/>
     </w:p>
     <w:p>
       <w:pPr>
@@ -20802,7 +20988,7 @@
   <w:docDefaults>
     <w:rPrDefault>
       <w:rPr>
-        <w:rFonts w:ascii="Calibri" w:hAnsi="Calibri" w:eastAsia="Calibri" w:cs="Calibri"/>
+        <w:rFonts w:ascii="Times New Roman" w:hAnsi="Times New Roman" w:eastAsia="SimSun" w:cs="Times New Roman"/>
       </w:rPr>
     </w:rPrDefault>
     <w:pPrDefault/>
@@ -21191,6 +21377,21 @@
     </w:tblPr>
   </w:style>
   <w:style w:type="paragraph" w:styleId="10">
+    <w:name w:val="Normal (Web)"/>
+    <w:uiPriority w:val="0"/>
+    <w:pPr>
+      <w:spacing w:before="0" w:beforeAutospacing="1" w:after="0" w:afterAutospacing="1"/>
+      <w:ind w:left="0" w:right="0"/>
+      <w:jc w:val="left"/>
+    </w:pPr>
+    <w:rPr>
+      <w:kern w:val="0"/>
+      <w:sz w:val="24"/>
+      <w:szCs w:val="24"/>
+      <w:lang w:val="en-US" w:eastAsia="zh-CN" w:bidi="ar"/>
+    </w:rPr>
+  </w:style>
+  <w:style w:type="paragraph" w:styleId="11">
     <w:name w:val="Subtitle"/>
     <w:basedOn w:val="1"/>
     <w:next w:val="1"/>
@@ -21209,7 +21410,7 @@
       <w:szCs w:val="48"/>
     </w:rPr>
   </w:style>
-  <w:style w:type="paragraph" w:styleId="11">
+  <w:style w:type="paragraph" w:styleId="12">
     <w:name w:val="Title"/>
     <w:basedOn w:val="1"/>
     <w:next w:val="1"/>
@@ -21226,7 +21427,7 @@
       <w:szCs w:val="72"/>
     </w:rPr>
   </w:style>
-  <w:style w:type="table" w:customStyle="1" w:styleId="12">
+  <w:style w:type="table" w:customStyle="1" w:styleId="13">
     <w:name w:val="Table Normal1"/>
     <w:uiPriority w:val="0"/>
   </w:style>

</xml_diff>